<commit_message>
Commit Ultimo de codigo
</commit_message>
<xml_diff>
--- a/Documentación/Anexo I.docx
+++ b/Documentación/Anexo I.docx
@@ -5,7 +5,7 @@
     <w:p>
       <w:pPr>
         <w:pStyle w:val="Ttulo"/>
-        <w:jc w:val="both"/>
+        <w:jc w:val="center"/>
       </w:pPr>
       <w:r>
         <w:t>Trabajo de Fin de Grado</w:t>
@@ -13,35 +13,69 @@
     </w:p>
     <w:p>
       <w:pPr>
-        <w:jc w:val="both"/>
-      </w:pPr>
-      <w:r>
-        <w:t>Álvaro López Marcos</w:t>
+        <w:jc w:val="center"/>
+      </w:pPr>
+      <w:r>
+        <w:rPr>
+          <w:noProof/>
+        </w:rPr>
+        <w:drawing>
+          <wp:inline distT="0" distB="0" distL="0" distR="0" wp14:anchorId="72BCD2B8" wp14:editId="7E36CCDD">
+            <wp:extent cx="3810000" cy="1152525"/>
+            <wp:effectExtent l="0" t="0" r="0" b="0"/>
+            <wp:docPr id="406461994" name="Imagen 1" descr="Interfaz de usuario gráfica, Diagrama&#10;&#10;Descripción generada automáticamente con confianza media"/>
+            <wp:cNvGraphicFramePr>
+              <a:graphicFrameLocks xmlns:a="http://schemas.openxmlformats.org/drawingml/2006/main" noChangeAspect="1"/>
+            </wp:cNvGraphicFramePr>
+            <a:graphic xmlns:a="http://schemas.openxmlformats.org/drawingml/2006/main">
+              <a:graphicData uri="http://schemas.openxmlformats.org/drawingml/2006/picture">
+                <pic:pic xmlns:pic="http://schemas.openxmlformats.org/drawingml/2006/picture">
+                  <pic:nvPicPr>
+                    <pic:cNvPr id="0" name="Imagen 1" descr="Interfaz de usuario gráfica, Diagrama&#10;&#10;Descripción generada automáticamente con confianza media"/>
+                    <pic:cNvPicPr>
+                      <a:picLocks noChangeAspect="1" noChangeArrowheads="1"/>
+                    </pic:cNvPicPr>
+                  </pic:nvPicPr>
+                  <pic:blipFill>
+                    <a:blip r:embed="rId8">
+                      <a:extLst>
+                        <a:ext uri="{28A0092B-C50C-407E-A947-70E740481C1C}">
+                          <a14:useLocalDpi xmlns:a14="http://schemas.microsoft.com/office/drawing/2010/main" val="0"/>
+                        </a:ext>
+                      </a:extLst>
+                    </a:blip>
+                    <a:srcRect t="34251" b="35500"/>
+                    <a:stretch>
+                      <a:fillRect/>
+                    </a:stretch>
+                  </pic:blipFill>
+                  <pic:spPr bwMode="auto">
+                    <a:xfrm>
+                      <a:off x="0" y="0"/>
+                      <a:ext cx="3810000" cy="1152525"/>
+                    </a:xfrm>
+                    <a:prstGeom prst="rect">
+                      <a:avLst/>
+                    </a:prstGeom>
+                    <a:noFill/>
+                    <a:ln>
+                      <a:noFill/>
+                    </a:ln>
+                  </pic:spPr>
+                </pic:pic>
+              </a:graphicData>
+            </a:graphic>
+          </wp:inline>
+        </w:drawing>
       </w:r>
     </w:p>
     <w:p>
       <w:pPr>
-        <w:jc w:val="both"/>
-      </w:pPr>
-    </w:p>
-    <w:p>
-      <w:pPr>
-        <w:jc w:val="both"/>
-      </w:pPr>
-    </w:p>
-    <w:p>
-      <w:pPr>
-        <w:jc w:val="both"/>
-      </w:pPr>
-    </w:p>
-    <w:p>
-      <w:pPr>
-        <w:jc w:val="both"/>
-      </w:pPr>
-    </w:p>
-    <w:p>
-      <w:pPr>
-        <w:jc w:val="both"/>
+        <w:jc w:val="center"/>
+        <w:rPr>
+          <w:sz w:val="144"/>
+          <w:szCs w:val="144"/>
+        </w:rPr>
       </w:pPr>
       <w:r>
         <w:rPr>
@@ -50,6 +84,207 @@
         </w:rPr>
         <w:t>Anexo I</w:t>
       </w:r>
+    </w:p>
+    <w:p>
+      <w:pPr>
+        <w:jc w:val="center"/>
+        <w:rPr>
+          <w:rStyle w:val="Textoennegrita"/>
+          <w:b w:val="0"/>
+          <w:bCs w:val="0"/>
+          <w:sz w:val="72"/>
+          <w:szCs w:val="72"/>
+        </w:rPr>
+      </w:pPr>
+      <w:r>
+        <w:rPr>
+          <w:noProof/>
+        </w:rPr>
+        <w:drawing>
+          <wp:anchor distT="0" distB="0" distL="114300" distR="114300" simplePos="0" relativeHeight="251680768" behindDoc="0" locked="0" layoutInCell="1" allowOverlap="1" wp14:anchorId="3C85C3FF" wp14:editId="75DC6E1F">
+            <wp:simplePos x="0" y="0"/>
+            <wp:positionH relativeFrom="margin">
+              <wp:posOffset>0</wp:posOffset>
+            </wp:positionH>
+            <wp:positionV relativeFrom="paragraph">
+              <wp:posOffset>711835</wp:posOffset>
+            </wp:positionV>
+            <wp:extent cx="5920740" cy="1952625"/>
+            <wp:effectExtent l="0" t="0" r="0" b="0"/>
+            <wp:wrapSquare wrapText="bothSides"/>
+            <wp:docPr id="1837589031" name="Imagen 2" descr="Texto&#10;&#10;Descripción generada automáticamente"/>
+            <wp:cNvGraphicFramePr>
+              <a:graphicFrameLocks xmlns:a="http://schemas.openxmlformats.org/drawingml/2006/main" noChangeAspect="1"/>
+            </wp:cNvGraphicFramePr>
+            <a:graphic xmlns:a="http://schemas.openxmlformats.org/drawingml/2006/main">
+              <a:graphicData uri="http://schemas.openxmlformats.org/drawingml/2006/picture">
+                <pic:pic xmlns:pic="http://schemas.openxmlformats.org/drawingml/2006/picture">
+                  <pic:nvPicPr>
+                    <pic:cNvPr id="0" name="Imagen 2112190745" descr="Texto&#10;&#10;Descripción generada automáticamente"/>
+                    <pic:cNvPicPr>
+                      <a:picLocks noChangeAspect="1" noChangeArrowheads="1"/>
+                    </pic:cNvPicPr>
+                  </pic:nvPicPr>
+                  <pic:blipFill>
+                    <a:blip r:embed="rId9" cstate="print">
+                      <a:extLst>
+                        <a:ext uri="{28A0092B-C50C-407E-A947-70E740481C1C}">
+                          <a14:useLocalDpi xmlns:a14="http://schemas.microsoft.com/office/drawing/2010/main" val="0"/>
+                        </a:ext>
+                      </a:extLst>
+                    </a:blip>
+                    <a:srcRect/>
+                    <a:stretch>
+                      <a:fillRect/>
+                    </a:stretch>
+                  </pic:blipFill>
+                  <pic:spPr bwMode="auto">
+                    <a:xfrm>
+                      <a:off x="0" y="0"/>
+                      <a:ext cx="5920740" cy="1952625"/>
+                    </a:xfrm>
+                    <a:prstGeom prst="rect">
+                      <a:avLst/>
+                    </a:prstGeom>
+                    <a:noFill/>
+                  </pic:spPr>
+                </pic:pic>
+              </a:graphicData>
+            </a:graphic>
+            <wp14:sizeRelH relativeFrom="margin">
+              <wp14:pctWidth>0</wp14:pctWidth>
+            </wp14:sizeRelH>
+            <wp14:sizeRelV relativeFrom="margin">
+              <wp14:pctHeight>0</wp14:pctHeight>
+            </wp14:sizeRelV>
+          </wp:anchor>
+        </w:drawing>
+      </w:r>
+      <w:r>
+        <w:rPr>
+          <w:rStyle w:val="Textoennegrita"/>
+          <w:b w:val="0"/>
+          <w:bCs w:val="0"/>
+          <w:sz w:val="72"/>
+          <w:szCs w:val="72"/>
+        </w:rPr>
+        <w:t>Plan de proyecto Software</w:t>
+      </w:r>
+      <w:r>
+        <w:rPr>
+          <w:rStyle w:val="Textoennegrita"/>
+          <w:b w:val="0"/>
+          <w:bCs w:val="0"/>
+          <w:sz w:val="72"/>
+          <w:szCs w:val="72"/>
+        </w:rPr>
+        <w:t>.</w:t>
+      </w:r>
+    </w:p>
+    <w:p>
+      <w:pPr>
+        <w:jc w:val="center"/>
+      </w:pPr>
+    </w:p>
+    <w:p>
+      <w:pPr>
+        <w:jc w:val="center"/>
+        <w:rPr>
+          <w:b/>
+          <w:bCs/>
+        </w:rPr>
+      </w:pPr>
+      <w:r>
+        <w:rPr>
+          <w:b/>
+          <w:bCs/>
+          <w:sz w:val="40"/>
+          <w:szCs w:val="40"/>
+        </w:rPr>
+        <w:t>Alumno</w:t>
+      </w:r>
+    </w:p>
+    <w:p>
+      <w:pPr>
+        <w:jc w:val="center"/>
+        <w:rPr>
+          <w:sz w:val="32"/>
+          <w:szCs w:val="32"/>
+        </w:rPr>
+      </w:pPr>
+      <w:r>
+        <w:rPr>
+          <w:sz w:val="32"/>
+          <w:szCs w:val="32"/>
+        </w:rPr>
+        <w:t>Álvaro López Marcos</w:t>
+      </w:r>
+    </w:p>
+    <w:p>
+      <w:pPr>
+        <w:jc w:val="center"/>
+        <w:rPr>
+          <w:b/>
+          <w:bCs/>
+          <w:sz w:val="40"/>
+          <w:szCs w:val="40"/>
+        </w:rPr>
+      </w:pPr>
+      <w:r>
+        <w:rPr>
+          <w:b/>
+          <w:bCs/>
+          <w:sz w:val="40"/>
+          <w:szCs w:val="40"/>
+        </w:rPr>
+        <w:t>Tutores</w:t>
+      </w:r>
+    </w:p>
+    <w:p>
+      <w:pPr>
+        <w:jc w:val="center"/>
+        <w:rPr>
+          <w:sz w:val="32"/>
+          <w:szCs w:val="32"/>
+        </w:rPr>
+      </w:pPr>
+      <w:r>
+        <w:rPr>
+          <w:sz w:val="32"/>
+          <w:szCs w:val="32"/>
+        </w:rPr>
+        <w:t xml:space="preserve">André Felipe Sales </w:t>
+      </w:r>
+      <w:proofErr w:type="spellStart"/>
+      <w:r>
+        <w:rPr>
+          <w:sz w:val="32"/>
+          <w:szCs w:val="32"/>
+        </w:rPr>
+        <w:t>Mendes</w:t>
+      </w:r>
+      <w:proofErr w:type="spellEnd"/>
+    </w:p>
+    <w:p>
+      <w:pPr>
+        <w:jc w:val="center"/>
+        <w:rPr>
+          <w:sz w:val="32"/>
+          <w:szCs w:val="32"/>
+        </w:rPr>
+      </w:pPr>
+      <w:r>
+        <w:rPr>
+          <w:sz w:val="32"/>
+          <w:szCs w:val="32"/>
+        </w:rPr>
+        <w:t>Gabriel Villarrubia González</w:t>
+      </w:r>
+    </w:p>
+    <w:p>
+      <w:pPr>
+        <w:jc w:val="both"/>
+      </w:pPr>
       <w:r>
         <w:br w:type="page"/>
       </w:r>
@@ -1053,7 +1288,7 @@
       <w:r>
         <w:fldChar w:fldCharType="separate"/>
       </w:r>
-      <w:hyperlink r:id="rId8" w:anchor="_Toc112860716" w:history="1">
+      <w:hyperlink r:id="rId10" w:anchor="_Toc112860716" w:history="1">
         <w:r>
           <w:rPr>
             <w:rStyle w:val="Hipervnculo"/>
@@ -1127,7 +1362,7 @@
           <w:lang w:eastAsia="es-ES"/>
         </w:rPr>
       </w:pPr>
-      <w:hyperlink r:id="rId9" w:anchor="_Toc112860717" w:history="1">
+      <w:hyperlink r:id="rId11" w:anchor="_Toc112860717" w:history="1">
         <w:r>
           <w:rPr>
             <w:rStyle w:val="Hipervnculo"/>
@@ -7721,7 +7956,7 @@
                     </pic:cNvPicPr>
                   </pic:nvPicPr>
                   <pic:blipFill>
-                    <a:blip r:embed="rId10">
+                    <a:blip r:embed="rId12">
                       <a:extLst>
                         <a:ext uri="{28A0092B-C50C-407E-A947-70E740481C1C}">
                           <a14:useLocalDpi xmlns:a14="http://schemas.microsoft.com/office/drawing/2010/main" val="0"/>
@@ -8026,7 +8261,7 @@
                     </pic:cNvPicPr>
                   </pic:nvPicPr>
                   <pic:blipFill>
-                    <a:blip r:embed="rId11" cstate="print">
+                    <a:blip r:embed="rId13" cstate="print">
                       <a:extLst>
                         <a:ext uri="{28A0092B-C50C-407E-A947-70E740481C1C}">
                           <a14:useLocalDpi xmlns:a14="http://schemas.microsoft.com/office/drawing/2010/main" val="0"/>
@@ -8174,7 +8409,7 @@
                     <pic:cNvPicPr/>
                   </pic:nvPicPr>
                   <pic:blipFill>
-                    <a:blip r:embed="rId12"/>
+                    <a:blip r:embed="rId14"/>
                     <a:stretch>
                       <a:fillRect/>
                     </a:stretch>
@@ -8313,8 +8548,8 @@
       </w:pPr>
     </w:p>
     <w:sectPr>
-      <w:headerReference w:type="default" r:id="rId13"/>
-      <w:footerReference w:type="default" r:id="rId14"/>
+      <w:headerReference w:type="default" r:id="rId15"/>
+      <w:footerReference w:type="default" r:id="rId16"/>
       <w:pgSz w:w="11906" w:h="16838"/>
       <w:pgMar w:top="1440" w:right="1080" w:bottom="1440" w:left="1080" w:header="708" w:footer="708" w:gutter="0"/>
       <w:cols w:space="708"/>

</xml_diff>